<commit_message>
updating assign and struct
</commit_message>
<xml_diff>
--- a/assignments/data-management/Data Managment - Maksymilian Drzezdzon.docx
+++ b/assignments/data-management/Data Managment - Maksymilian Drzezdzon.docx
@@ -307,37 +307,48 @@
       </w:pPr>
       <w:r>
         <w:rPr>
-          <w:rFonts w:ascii="Times New Roman" w:hAnsi="Times New Roman"/>
-          <w:sz w:val="24"/>
-          <w:szCs w:val="24"/>
-          <w:lang w:val="en-US"/>
-        </w:rPr>
-        <w:t xml:space="preserve">Declaration of Ownership:  I declare that the attached work is entirely my own and </w:t>
-      </w:r>
-      <w:r>
-        <w:rPr>
-          <w:rFonts w:ascii="Times New Roman" w:hAnsi="Times New Roman"/>
-          <w:sz w:val="24"/>
-          <w:szCs w:val="24"/>
-          <w:lang w:val="en-US"/>
-        </w:rPr>
-        <w:t>that all sources have been acknowledged</w:t>
-      </w:r>
-      <w:r>
-        <w:rPr>
-          <w:rFonts w:ascii="Times New Roman" w:hAnsi="Times New Roman"/>
-          <w:lang w:val="en-US"/>
+          <w:rFonts w:ascii="Times New Roman" w:hAnsi="Times New Roman" w:cs="Times New Roman"/>
+          <w:sz w:val="24"/>
+          <w:szCs w:val="24"/>
+          <w:lang w:val="en-IE"/>
+        </w:rPr>
+        <w:t>Declaration of Ownership</w:t>
+      </w:r>
+      <w:r>
+        <w:rPr>
+          <w:rFonts w:ascii="Times New Roman" w:hAnsi="Times New Roman" w:cs="Times New Roman"/>
+          <w:bCs/>
+          <w:sz w:val="24"/>
+          <w:szCs w:val="24"/>
+          <w:lang w:val="en-IE"/>
         </w:rPr>
         <w:t xml:space="preserve">:  </w:t>
       </w:r>
       <w:r>
         <w:rPr>
-          <w:rFonts w:ascii="Arial Unicode MS" w:eastAsia="Arial Unicode MS" w:hAnsi="Arial Unicode MS" w:cs="Arial Unicode MS"/>
+          <w:rFonts w:ascii="Times New Roman" w:hAnsi="Times New Roman" w:cs="Times New Roman"/>
+          <w:sz w:val="24"/>
+          <w:szCs w:val="24"/>
+          <w:lang w:val="en-IE"/>
+        </w:rPr>
+        <w:t>I declare that the attached work is entirely my own and that all sources have been acknowledged</w:t>
+      </w:r>
+      <w:r>
+        <w:rPr>
+          <w:rFonts w:ascii="Times New Roman" w:hAnsi="Times New Roman" w:cs="Times New Roman"/>
+          <w:szCs w:val="24"/>
+          <w:lang w:val="en-IE"/>
+        </w:rPr>
+        <w:t xml:space="preserve">:  </w:t>
+      </w:r>
+      <w:r>
+        <w:rPr>
+          <w:rFonts w:ascii="Times New Roman" w:hAnsi="Times New Roman" w:cs="Times New Roman"/>
           <w:sz w:val="44"/>
           <w:szCs w:val="44"/>
-          <w:lang w:val="en-US"/>
-        </w:rPr>
-        <w:t>☑</w:t>
+          <w:lang w:val="en-IE"/>
+        </w:rPr>
+        <w:sym w:font="Wingdings" w:char="F0FE"/>
       </w:r>
       <w:r>
         <w:rPr>
@@ -402,20 +413,29 @@
           <w:rFonts w:ascii="Helvetica Neue" w:hAnsi="Helvetica Neue"/>
           <w:lang w:val="en-US"/>
         </w:rPr>
-        <w:t>Identify and critique the publicly available information on the company</w:t>
+        <w:t>Identify and critique the publicly available information on the company’</w:t>
       </w:r>
       <w:r>
         <w:rPr>
           <w:rFonts w:ascii="Helvetica Neue" w:hAnsi="Helvetica Neue"/>
-          <w:lang w:val="en-US"/>
-        </w:rPr>
-        <w:t>’</w:t>
-      </w:r>
+        </w:rPr>
+        <w:t>s</w:t>
+      </w:r>
+    </w:p>
+    <w:p>
+      <w:pPr>
+        <w:pStyle w:val="Body"/>
+        <w:spacing w:after="0" w:line="240" w:lineRule="auto"/>
+        <w:rPr>
+          <w:rFonts w:ascii="Helvetica Neue" w:eastAsia="Helvetica Neue" w:hAnsi="Helvetica Neue" w:cs="Helvetica Neue"/>
+        </w:rPr>
+      </w:pPr>
       <w:r>
         <w:rPr>
           <w:rFonts w:ascii="Helvetica Neue" w:hAnsi="Helvetica Neue"/>
-        </w:rPr>
-        <w:t>s</w:t>
+          <w:lang w:val="en-US"/>
+        </w:rPr>
+        <w:t>approach to data governance, data privacy and data ethics. [500 words]</w:t>
       </w:r>
     </w:p>
     <w:p>
@@ -428,16 +448,117 @@
       </w:pPr>
       <w:r>
         <w:rPr>
+          <w:lang w:val="en-US"/>
+        </w:rPr>
+        <w:t xml:space="preserve">• </w:t>
+      </w:r>
+      <w:r>
+        <w:rPr>
           <w:rFonts w:ascii="Helvetica Neue" w:hAnsi="Helvetica Neue"/>
           <w:lang w:val="en-US"/>
         </w:rPr>
-        <w:t xml:space="preserve">approach to data governance, data privacy and data ethics. [500 </w:t>
-      </w:r>
+        <w:t>Based on your desk research conduct a First Principles Ethical test as</w:t>
+      </w:r>
+    </w:p>
+    <w:p>
+      <w:pPr>
+        <w:pStyle w:val="Body"/>
+        <w:spacing w:after="0" w:line="240" w:lineRule="auto"/>
+        <w:rPr>
+          <w:rFonts w:ascii="Helvetica Neue" w:eastAsia="Helvetica Neue" w:hAnsi="Helvetica Neue" w:cs="Helvetica Neue"/>
+        </w:rPr>
+      </w:pPr>
       <w:r>
         <w:rPr>
           <w:rFonts w:ascii="Helvetica Neue" w:hAnsi="Helvetica Neue"/>
           <w:lang w:val="en-US"/>
         </w:rPr>
+        <w:t>described by O’Keefe and O’Brien (2018). You can also reference other</w:t>
+      </w:r>
+    </w:p>
+    <w:p>
+      <w:pPr>
+        <w:pStyle w:val="Body"/>
+        <w:spacing w:after="0" w:line="240" w:lineRule="auto"/>
+        <w:rPr>
+          <w:rFonts w:ascii="Helvetica Neue" w:eastAsia="Helvetica Neue" w:hAnsi="Helvetica Neue" w:cs="Helvetica Neue"/>
+        </w:rPr>
+      </w:pPr>
+      <w:r>
+        <w:rPr>
+          <w:rFonts w:ascii="Helvetica Neue" w:hAnsi="Helvetica Neue"/>
+          <w:lang w:val="en-US"/>
+        </w:rPr>
+        <w:t>ethical theories in your analysis. [250 words]</w:t>
+      </w:r>
+    </w:p>
+    <w:p>
+      <w:pPr>
+        <w:pStyle w:val="Body"/>
+        <w:spacing w:after="0" w:line="240" w:lineRule="auto"/>
+        <w:rPr>
+          <w:rFonts w:ascii="Helvetica Neue" w:eastAsia="Helvetica Neue" w:hAnsi="Helvetica Neue" w:cs="Helvetica Neue"/>
+        </w:rPr>
+      </w:pPr>
+      <w:r>
+        <w:rPr>
+          <w:lang w:val="en-US"/>
+        </w:rPr>
+        <w:t xml:space="preserve">• </w:t>
+      </w:r>
+      <w:r>
+        <w:rPr>
+          <w:rFonts w:ascii="Helvetica Neue" w:hAnsi="Helvetica Neue"/>
+          <w:lang w:val="en-US"/>
+        </w:rPr>
+        <w:t>Present recommendations on how the company’s approach to data</w:t>
+      </w:r>
+    </w:p>
+    <w:p>
+      <w:pPr>
+        <w:pStyle w:val="Body"/>
+        <w:spacing w:after="0" w:line="240" w:lineRule="auto"/>
+        <w:rPr>
+          <w:rFonts w:ascii="Helvetica Neue" w:eastAsia="Helvetica Neue" w:hAnsi="Helvetica Neue" w:cs="Helvetica Neue"/>
+        </w:rPr>
+      </w:pPr>
+      <w:r>
+        <w:rPr>
+          <w:rFonts w:ascii="Helvetica Neue" w:hAnsi="Helvetica Neue"/>
+          <w:lang w:val="en-US"/>
+        </w:rPr>
+        <w:t>governance, data privacy and data ethics could be improved or clarified</w:t>
+      </w:r>
+    </w:p>
+    <w:p>
+      <w:pPr>
+        <w:pStyle w:val="Body"/>
+        <w:spacing w:after="0" w:line="240" w:lineRule="auto"/>
+        <w:rPr>
+          <w:rFonts w:ascii="Helvetica Neue" w:eastAsia="Helvetica Neue" w:hAnsi="Helvetica Neue" w:cs="Helvetica Neue"/>
+        </w:rPr>
+      </w:pPr>
+      <w:r>
+        <w:rPr>
+          <w:rFonts w:ascii="Helvetica Neue" w:hAnsi="Helvetica Neue"/>
+          <w:lang w:val="en-US"/>
+        </w:rPr>
+        <w:t>based on the first principles ethics assessment that you conducted [500</w:t>
+      </w:r>
+    </w:p>
+    <w:p>
+      <w:pPr>
+        <w:pStyle w:val="Body"/>
+        <w:spacing w:after="0" w:line="240" w:lineRule="auto"/>
+        <w:rPr>
+          <w:rFonts w:ascii="Helvetica Neue" w:eastAsia="Helvetica Neue" w:hAnsi="Helvetica Neue" w:cs="Helvetica Neue"/>
+        </w:rPr>
+      </w:pPr>
+      <w:r>
+        <w:rPr>
+          <w:rFonts w:ascii="Helvetica Neue" w:hAnsi="Helvetica Neue"/>
+          <w:lang w:val="en-US"/>
+        </w:rPr>
         <w:t>words]</w:t>
       </w:r>
     </w:p>
@@ -460,7 +581,23 @@
           <w:rFonts w:ascii="Helvetica Neue" w:hAnsi="Helvetica Neue"/>
           <w:lang w:val="en-US"/>
         </w:rPr>
-        <w:t>Based on your desk research conduct a First Principles Ethical test as</w:t>
+        <w:t xml:space="preserve">Summary and Reflection - </w:t>
+      </w:r>
+      <w:proofErr w:type="spellStart"/>
+      <w:r>
+        <w:rPr>
+          <w:rFonts w:ascii="Helvetica Neue" w:hAnsi="Helvetica Neue"/>
+          <w:lang w:val="en-US"/>
+        </w:rPr>
+        <w:t>Summarise</w:t>
+      </w:r>
+      <w:proofErr w:type="spellEnd"/>
+      <w:r>
+        <w:rPr>
+          <w:rFonts w:ascii="Helvetica Neue" w:hAnsi="Helvetica Neue"/>
+          <w:lang w:val="en-US"/>
+        </w:rPr>
+        <w:t xml:space="preserve"> key findings and reflect on what</w:t>
       </w:r>
     </w:p>
     <w:p>
@@ -476,203 +613,24 @@
           <w:rFonts w:ascii="Helvetica Neue" w:hAnsi="Helvetica Neue"/>
           <w:lang w:val="en-US"/>
         </w:rPr>
-        <w:t>described by O</w:t>
-      </w:r>
-      <w:r>
-        <w:rPr>
-          <w:rFonts w:ascii="Helvetica Neue" w:hAnsi="Helvetica Neue"/>
-          <w:lang w:val="en-US"/>
-        </w:rPr>
-        <w:t>’</w:t>
-      </w:r>
-      <w:r>
-        <w:rPr>
-          <w:rFonts w:ascii="Helvetica Neue" w:hAnsi="Helvetica Neue"/>
-          <w:lang w:val="en-US"/>
-        </w:rPr>
-        <w:t>Keefe and O</w:t>
-      </w:r>
-      <w:r>
-        <w:rPr>
-          <w:rFonts w:ascii="Helvetica Neue" w:hAnsi="Helvetica Neue"/>
-          <w:lang w:val="en-US"/>
-        </w:rPr>
-        <w:t>’</w:t>
-      </w:r>
-      <w:r>
-        <w:rPr>
-          <w:rFonts w:ascii="Helvetica Neue" w:hAnsi="Helvetica Neue"/>
-          <w:lang w:val="en-US"/>
-        </w:rPr>
-        <w:t>Brien (2018). You can also reference other</w:t>
-      </w:r>
-    </w:p>
-    <w:p>
-      <w:pPr>
-        <w:pStyle w:val="Body"/>
-        <w:spacing w:after="0" w:line="240" w:lineRule="auto"/>
+        <w:t>you have learned during both parts of the assignment [250 words]</w:t>
+      </w:r>
+    </w:p>
+    <w:p>
+      <w:pPr>
+        <w:pStyle w:val="Body"/>
+        <w:spacing w:line="360" w:lineRule="auto"/>
         <w:rPr>
           <w:rFonts w:ascii="Helvetica Neue" w:eastAsia="Helvetica Neue" w:hAnsi="Helvetica Neue" w:cs="Helvetica Neue"/>
         </w:rPr>
       </w:pPr>
       <w:r>
         <w:rPr>
-          <w:rFonts w:ascii="Helvetica Neue" w:hAnsi="Helvetica Neue"/>
-          <w:lang w:val="en-US"/>
-        </w:rPr>
-        <w:t>ethical theories in your analysis. [250 words]</w:t>
-      </w:r>
-    </w:p>
-    <w:p>
-      <w:pPr>
-        <w:pStyle w:val="Body"/>
-        <w:spacing w:after="0" w:line="240" w:lineRule="auto"/>
-        <w:rPr>
-          <w:rFonts w:ascii="Helvetica Neue" w:eastAsia="Helvetica Neue" w:hAnsi="Helvetica Neue" w:cs="Helvetica Neue"/>
-        </w:rPr>
-      </w:pPr>
-      <w:r>
-        <w:rPr>
           <w:lang w:val="en-US"/>
         </w:rPr>
         <w:t xml:space="preserve">• </w:t>
       </w:r>
-      <w:r>
-        <w:rPr>
-          <w:rFonts w:ascii="Helvetica Neue" w:hAnsi="Helvetica Neue"/>
-          <w:lang w:val="en-US"/>
-        </w:rPr>
-        <w:t>Present recommendations on how the company</w:t>
-      </w:r>
-      <w:r>
-        <w:rPr>
-          <w:rFonts w:ascii="Helvetica Neue" w:hAnsi="Helvetica Neue"/>
-          <w:lang w:val="en-US"/>
-        </w:rPr>
-        <w:t>’</w:t>
-      </w:r>
-      <w:r>
-        <w:rPr>
-          <w:rFonts w:ascii="Helvetica Neue" w:hAnsi="Helvetica Neue"/>
-          <w:lang w:val="en-US"/>
-        </w:rPr>
-        <w:t xml:space="preserve">s approach to </w:t>
-      </w:r>
-      <w:r>
-        <w:rPr>
-          <w:rFonts w:ascii="Helvetica Neue" w:hAnsi="Helvetica Neue"/>
-          <w:lang w:val="en-US"/>
-        </w:rPr>
-        <w:t>data</w:t>
-      </w:r>
-    </w:p>
-    <w:p>
-      <w:pPr>
-        <w:pStyle w:val="Body"/>
-        <w:spacing w:after="0" w:line="240" w:lineRule="auto"/>
-        <w:rPr>
-          <w:rFonts w:ascii="Helvetica Neue" w:eastAsia="Helvetica Neue" w:hAnsi="Helvetica Neue" w:cs="Helvetica Neue"/>
-        </w:rPr>
-      </w:pPr>
-      <w:r>
-        <w:rPr>
-          <w:rFonts w:ascii="Helvetica Neue" w:hAnsi="Helvetica Neue"/>
-          <w:lang w:val="en-US"/>
-        </w:rPr>
-        <w:t>governance, data privacy and data ethics could be improved or clarified</w:t>
-      </w:r>
-    </w:p>
-    <w:p>
-      <w:pPr>
-        <w:pStyle w:val="Body"/>
-        <w:spacing w:after="0" w:line="240" w:lineRule="auto"/>
-        <w:rPr>
-          <w:rFonts w:ascii="Helvetica Neue" w:eastAsia="Helvetica Neue" w:hAnsi="Helvetica Neue" w:cs="Helvetica Neue"/>
-        </w:rPr>
-      </w:pPr>
-      <w:r>
-        <w:rPr>
-          <w:rFonts w:ascii="Helvetica Neue" w:hAnsi="Helvetica Neue"/>
-          <w:lang w:val="en-US"/>
-        </w:rPr>
-        <w:t>based on the first principles ethics assessment that you conducted [500</w:t>
-      </w:r>
-    </w:p>
-    <w:p>
-      <w:pPr>
-        <w:pStyle w:val="Body"/>
-        <w:spacing w:after="0" w:line="240" w:lineRule="auto"/>
-        <w:rPr>
-          <w:rFonts w:ascii="Helvetica Neue" w:eastAsia="Helvetica Neue" w:hAnsi="Helvetica Neue" w:cs="Helvetica Neue"/>
-        </w:rPr>
-      </w:pPr>
-      <w:r>
-        <w:rPr>
-          <w:rFonts w:ascii="Helvetica Neue" w:hAnsi="Helvetica Neue"/>
-          <w:lang w:val="en-US"/>
-        </w:rPr>
-        <w:t>words]</w:t>
-      </w:r>
-    </w:p>
-    <w:p>
-      <w:pPr>
-        <w:pStyle w:val="Body"/>
-        <w:spacing w:after="0" w:line="240" w:lineRule="auto"/>
-        <w:rPr>
-          <w:rFonts w:ascii="Helvetica Neue" w:eastAsia="Helvetica Neue" w:hAnsi="Helvetica Neue" w:cs="Helvetica Neue"/>
-        </w:rPr>
-      </w:pPr>
-      <w:r>
-        <w:rPr>
-          <w:lang w:val="en-US"/>
-        </w:rPr>
-        <w:t xml:space="preserve">• </w:t>
-      </w:r>
-      <w:r>
-        <w:rPr>
-          <w:rFonts w:ascii="Helvetica Neue" w:hAnsi="Helvetica Neue"/>
-          <w:lang w:val="en-US"/>
-        </w:rPr>
-        <w:t>Summary and Reflection - Summarise key findings and reflect on what</w:t>
-      </w:r>
-    </w:p>
-    <w:p>
-      <w:pPr>
-        <w:pStyle w:val="Body"/>
-        <w:spacing w:after="0" w:line="240" w:lineRule="auto"/>
-        <w:rPr>
-          <w:rFonts w:ascii="Helvetica Neue" w:eastAsia="Helvetica Neue" w:hAnsi="Helvetica Neue" w:cs="Helvetica Neue"/>
-        </w:rPr>
-      </w:pPr>
-      <w:r>
-        <w:rPr>
-          <w:rFonts w:ascii="Helvetica Neue" w:hAnsi="Helvetica Neue"/>
-          <w:lang w:val="en-US"/>
-        </w:rPr>
-        <w:t>you have learned during both p</w:t>
-      </w:r>
-      <w:r>
-        <w:rPr>
-          <w:rFonts w:ascii="Helvetica Neue" w:hAnsi="Helvetica Neue"/>
-          <w:lang w:val="en-US"/>
-        </w:rPr>
-        <w:t>arts of the assignment [250 words]</w:t>
-      </w:r>
-    </w:p>
-    <w:p>
-      <w:pPr>
-        <w:pStyle w:val="Body"/>
-        <w:spacing w:line="360" w:lineRule="auto"/>
-        <w:rPr>
-          <w:rFonts w:ascii="Helvetica Neue" w:eastAsia="Helvetica Neue" w:hAnsi="Helvetica Neue" w:cs="Helvetica Neue"/>
-        </w:rPr>
-      </w:pPr>
-      <w:r>
-        <w:rPr>
-          <w:lang w:val="en-US"/>
-        </w:rPr>
-        <w:t xml:space="preserve">• </w:t>
-      </w:r>
+      <w:proofErr w:type="spellStart"/>
       <w:r>
         <w:rPr>
           <w:rFonts w:ascii="Helvetica Neue" w:hAnsi="Helvetica Neue"/>
@@ -680,6 +638,7 @@
         </w:rPr>
         <w:t>References</w:t>
       </w:r>
+      <w:proofErr w:type="spellEnd"/>
     </w:p>
     <w:p>
       <w:pPr>
@@ -756,34 +715,7 @@
           <w:szCs w:val="24"/>
           <w:lang w:val="en-US"/>
         </w:rPr>
-        <w:t xml:space="preserve"> and its wider app store ecosystem. This is more so to point at the legal concerns that apple addresses on its devices that are introduced </w:t>
-      </w:r>
-      <w:r>
-        <w:rPr>
-          <w:rFonts w:ascii="Times New Roman" w:hAnsi="Times New Roman"/>
-          <w:sz w:val="24"/>
-          <w:szCs w:val="24"/>
-          <w:lang w:val="en-US"/>
-        </w:rPr>
-        <w:t>through third party apps. Google</w:t>
-      </w:r>
-      <w:r>
-        <w:rPr>
-          <w:rFonts w:ascii="Times New Roman" w:hAnsi="Times New Roman"/>
-          <w:sz w:val="24"/>
-          <w:szCs w:val="24"/>
-          <w:lang w:val="en-US"/>
-        </w:rPr>
-        <w:t>’</w:t>
-      </w:r>
-      <w:r>
-        <w:rPr>
-          <w:rFonts w:ascii="Times New Roman" w:hAnsi="Times New Roman"/>
-          <w:sz w:val="24"/>
-          <w:szCs w:val="24"/>
-          <w:lang w:val="en-US"/>
-        </w:rPr>
-        <w:t>s play store takes three-</w:t>
+        <w:t xml:space="preserve"> and its wider app store ecosystem. This is more so to point at the legal concerns that apple addresses on its devices that are introduced through third party apps. Google’s play store takes three-</w:t>
       </w:r>
       <w:r>
         <w:rPr>
@@ -819,16 +751,7 @@
           <w:szCs w:val="24"/>
           <w:lang w:val="en-US"/>
         </w:rPr>
-        <w:t>2], this is in order to review whether apps are compliant with their respected user guidelines. There is a significant difference in time i</w:t>
-      </w:r>
-      <w:r>
-        <w:rPr>
-          <w:rFonts w:ascii="Times New Roman" w:hAnsi="Times New Roman"/>
-          <w:sz w:val="24"/>
-          <w:szCs w:val="24"/>
-          <w:lang w:val="en-US"/>
-        </w:rPr>
-        <w:t>nvestment considering that apple is viewed as a pioneer in data privacy, this is a good learning opportunity to see potential inconsistencies in practice meanwhile review industry standards.</w:t>
+        <w:t>2], this is in order to review whether apps are compliant with their respected user guidelines. There is a significant difference in time investment considering that apple is viewed as a pioneer in data privacy, this is a good learning opportunity to see potential inconsistencies in practice meanwhile review industry standards.</w:t>
       </w:r>
     </w:p>
     <w:p>
@@ -851,16 +774,7 @@
           <w:szCs w:val="24"/>
           <w:lang w:val="en-US"/>
         </w:rPr>
-        <w:t>Companies like Facebook have gone unchallenged with unethical us</w:t>
-      </w:r>
-      <w:r>
-        <w:rPr>
-          <w:rFonts w:ascii="Times New Roman" w:hAnsi="Times New Roman"/>
-          <w:sz w:val="24"/>
-          <w:szCs w:val="24"/>
-          <w:lang w:val="en-US"/>
-        </w:rPr>
-        <w:t xml:space="preserve">e of data and data manipulation in the form of psychological experiments on users. Apples </w:t>
+        <w:t xml:space="preserve">Companies like Facebook have gone unchallenged with unethical use of data and data manipulation in the form of psychological experiments on users. Apples </w:t>
       </w:r>
       <w:r>
         <w:rPr>
@@ -896,34 +810,7 @@
           <w:szCs w:val="24"/>
           <w:lang w:val="en-US"/>
         </w:rPr>
-        <w:t xml:space="preserve"> day to day as befo</w:t>
-      </w:r>
-      <w:r>
-        <w:rPr>
-          <w:rFonts w:ascii="Times New Roman" w:hAnsi="Times New Roman"/>
-          <w:sz w:val="24"/>
-          <w:szCs w:val="24"/>
-          <w:lang w:val="en-US"/>
-        </w:rPr>
-        <w:t>re this it didn</w:t>
-      </w:r>
-      <w:r>
-        <w:rPr>
-          <w:rFonts w:ascii="Times New Roman" w:hAnsi="Times New Roman"/>
-          <w:sz w:val="24"/>
-          <w:szCs w:val="24"/>
-          <w:lang w:val="en-US"/>
-        </w:rPr>
-        <w:t>’</w:t>
-      </w:r>
-      <w:r>
-        <w:rPr>
-          <w:rFonts w:ascii="Times New Roman" w:hAnsi="Times New Roman"/>
-          <w:sz w:val="24"/>
-          <w:szCs w:val="24"/>
-          <w:lang w:val="en-US"/>
-        </w:rPr>
-        <w:t>t seem like a popular talking point amongst the public.</w:t>
+        <w:t xml:space="preserve"> day to day as before this it didn’t seem like a popular talking point amongst the public.</w:t>
       </w:r>
     </w:p>
     <w:p>
@@ -984,16 +871,7 @@
           <w:szCs w:val="24"/>
           <w:lang w:val="en-US"/>
         </w:rPr>
-        <w:t>Apples MacOS is an operating system that supports Apples other products, which in turn collect user data. How and what data is collected is illustrated on apples pr</w:t>
-      </w:r>
-      <w:r>
-        <w:rPr>
-          <w:rFonts w:ascii="Times New Roman" w:hAnsi="Times New Roman"/>
-          <w:sz w:val="24"/>
-          <w:szCs w:val="24"/>
-          <w:lang w:val="en-US"/>
-        </w:rPr>
-        <w:t xml:space="preserve">ivacy page, the kind of data collected and used is </w:t>
+        <w:t xml:space="preserve">Apples MacOS is an operating system that supports Apples other products, which in turn collect user data. How and what data is collected is illustrated on apples privacy page, the kind of data collected and used is </w:t>
       </w:r>
       <w:r>
         <w:rPr>
@@ -1036,84 +914,118 @@
           <w:szCs w:val="24"/>
           <w:lang w:val="en-US"/>
         </w:rPr>
-        <w:t xml:space="preserve"> </w:t>
-      </w:r>
-      <w:r>
-        <w:rPr>
-          <w:rFonts w:ascii="Times New Roman" w:hAnsi="Times New Roman"/>
+        <w:t xml:space="preserve"> Data creation</w:t>
+      </w:r>
+    </w:p>
+    <w:p>
+      <w:pPr>
+        <w:pStyle w:val="Body"/>
+        <w:spacing w:line="360" w:lineRule="auto"/>
+        <w:rPr>
+          <w:rFonts w:ascii="Times New Roman" w:eastAsia="Times New Roman" w:hAnsi="Times New Roman" w:cs="Times New Roman"/>
+          <w:sz w:val="24"/>
+          <w:szCs w:val="24"/>
+          <w:lang w:val="en-US"/>
+        </w:rPr>
+      </w:pPr>
+      <w:r>
+        <w:rPr>
+          <w:rFonts w:ascii="Times New Roman" w:eastAsia="Times New Roman" w:hAnsi="Times New Roman" w:cs="Times New Roman"/>
+          <w:sz w:val="24"/>
+          <w:szCs w:val="24"/>
+          <w:lang w:val="en-US"/>
+        </w:rPr>
+        <w:lastRenderedPageBreak/>
+        <w:tab/>
+        <w:t xml:space="preserve">Most data created is manually entered by the user, such as billing information, account details, age. Automated data collection only kicks in when a user decides to use some of apples other products </w:t>
+      </w:r>
+      <w:r>
+        <w:rPr>
+          <w:rFonts w:ascii="Times New Roman" w:eastAsia="Times New Roman" w:hAnsi="Times New Roman" w:cs="Times New Roman"/>
+          <w:sz w:val="24"/>
+          <w:szCs w:val="24"/>
+          <w:lang w:val="en-US"/>
+        </w:rPr>
+        <w:t xml:space="preserve">and decides to opt in </w:t>
+      </w:r>
+      <w:r>
+        <w:rPr>
+          <w:rFonts w:ascii="Times New Roman" w:eastAsia="Times New Roman" w:hAnsi="Times New Roman" w:cs="Times New Roman"/>
+          <w:sz w:val="24"/>
+          <w:szCs w:val="24"/>
+          <w:lang w:val="en-US"/>
+        </w:rPr>
+        <w:t xml:space="preserve">their financial planning apps, in that case they must provide consent before use etc. [4] </w:t>
+      </w:r>
+    </w:p>
+    <w:p>
+      <w:pPr>
+        <w:pStyle w:val="Body"/>
+        <w:spacing w:line="360" w:lineRule="auto"/>
+        <w:rPr>
+          <w:rFonts w:ascii="Times New Roman" w:eastAsia="Times New Roman" w:hAnsi="Times New Roman" w:cs="Times New Roman"/>
           <w:b/>
           <w:bCs/>
           <w:sz w:val="24"/>
           <w:szCs w:val="24"/>
           <w:lang w:val="en-US"/>
         </w:rPr>
-        <w:t>Data creation</w:t>
-      </w:r>
-    </w:p>
-    <w:p>
-      <w:pPr>
-        <w:pStyle w:val="Body"/>
-        <w:spacing w:line="360" w:lineRule="auto"/>
-        <w:rPr>
-          <w:rFonts w:ascii="Times New Roman" w:eastAsia="Times New Roman" w:hAnsi="Times New Roman" w:cs="Times New Roman"/>
-          <w:sz w:val="24"/>
-          <w:szCs w:val="24"/>
-          <w:lang w:val="en-US"/>
-        </w:rPr>
-      </w:pPr>
-      <w:r>
-        <w:rPr>
-          <w:rFonts w:ascii="Times New Roman" w:eastAsia="Times New Roman" w:hAnsi="Times New Roman" w:cs="Times New Roman"/>
-          <w:sz w:val="24"/>
-          <w:szCs w:val="24"/>
-          <w:lang w:val="en-US"/>
-        </w:rPr>
-        <w:lastRenderedPageBreak/>
-        <w:tab/>
-        <w:t>Most data created is manually entered by the user, such as billing information, account details, age. Automate</w:t>
-      </w:r>
-      <w:r>
-        <w:rPr>
-          <w:rFonts w:ascii="Times New Roman" w:eastAsia="Times New Roman" w:hAnsi="Times New Roman" w:cs="Times New Roman"/>
-          <w:sz w:val="24"/>
-          <w:szCs w:val="24"/>
-          <w:lang w:val="en-US"/>
-        </w:rPr>
-        <w:t xml:space="preserve">d data collection only kicks in when a user decides to use some of apples other products </w:t>
-      </w:r>
-      <w:r>
-        <w:rPr>
-          <w:rFonts w:ascii="Times New Roman" w:eastAsia="Times New Roman" w:hAnsi="Times New Roman" w:cs="Times New Roman"/>
-          <w:sz w:val="24"/>
-          <w:szCs w:val="24"/>
-          <w:lang w:val="en-US"/>
-        </w:rPr>
-        <w:t xml:space="preserve">and decides to opt in </w:t>
-      </w:r>
-      <w:r>
-        <w:rPr>
-          <w:rFonts w:ascii="Times New Roman" w:eastAsia="Times New Roman" w:hAnsi="Times New Roman" w:cs="Times New Roman"/>
-          <w:sz w:val="24"/>
-          <w:szCs w:val="24"/>
-          <w:lang w:val="en-US"/>
-        </w:rPr>
-        <w:t xml:space="preserve">their financial planning apps, in that case they must provide consent before use etc. [4] </w:t>
-      </w:r>
-    </w:p>
-    <w:p>
-      <w:pPr>
-        <w:pStyle w:val="Body"/>
-        <w:spacing w:line="360" w:lineRule="auto"/>
-        <w:rPr>
-          <w:rFonts w:ascii="Times New Roman" w:eastAsia="Times New Roman" w:hAnsi="Times New Roman" w:cs="Times New Roman"/>
+      </w:pPr>
+      <w:r>
+        <w:rPr>
+          <w:rFonts w:ascii="Times New Roman" w:hAnsi="Times New Roman"/>
           <w:b/>
           <w:bCs/>
           <w:sz w:val="24"/>
           <w:szCs w:val="24"/>
           <w:lang w:val="en-US"/>
         </w:rPr>
-      </w:pPr>
-      <w:r>
+        <w:t>Data storage</w:t>
+      </w:r>
+    </w:p>
+    <w:p>
+      <w:pPr>
+        <w:pStyle w:val="Body"/>
+        <w:spacing w:line="360" w:lineRule="auto"/>
+        <w:rPr>
+          <w:rFonts w:ascii="Times New Roman" w:eastAsia="Times New Roman" w:hAnsi="Times New Roman" w:cs="Times New Roman"/>
+          <w:sz w:val="24"/>
+          <w:szCs w:val="24"/>
+          <w:lang w:val="en-US"/>
+        </w:rPr>
+      </w:pPr>
+      <w:r>
+        <w:rPr>
+          <w:rFonts w:ascii="Times New Roman" w:eastAsia="Times New Roman" w:hAnsi="Times New Roman" w:cs="Times New Roman"/>
+          <w:sz w:val="24"/>
+          <w:szCs w:val="24"/>
+          <w:lang w:val="en-US"/>
+        </w:rPr>
+        <w:tab/>
+      </w:r>
+      <w:r>
+        <w:rPr>
+          <w:rFonts w:ascii="Times New Roman" w:eastAsia="Times New Roman" w:hAnsi="Times New Roman" w:cs="Times New Roman"/>
+          <w:sz w:val="24"/>
+          <w:szCs w:val="24"/>
+          <w:lang w:val="en-US"/>
+        </w:rPr>
+        <w:t>Apple uses administrative, technical and physical safeguards to protect personal information.</w:t>
+      </w:r>
+      <w:r>
+        <w:rPr>
+          <w:rFonts w:ascii="Times New Roman" w:eastAsia="Times New Roman" w:hAnsi="Times New Roman" w:cs="Times New Roman"/>
+          <w:sz w:val="24"/>
+          <w:szCs w:val="24"/>
+          <w:lang w:val="en-US"/>
+        </w:rPr>
+        <w:t xml:space="preserve"> [6][7]</w:t>
+      </w:r>
+    </w:p>
+    <w:p>
+      <w:pPr>
+        <w:pStyle w:val="Body"/>
+        <w:spacing w:line="360" w:lineRule="auto"/>
         <w:rPr>
           <w:rFonts w:ascii="Times New Roman" w:hAnsi="Times New Roman"/>
           <w:b/>
@@ -1122,52 +1034,8 @@
           <w:szCs w:val="24"/>
           <w:lang w:val="en-US"/>
         </w:rPr>
-        <w:t>Data storage</w:t>
-      </w:r>
-    </w:p>
-    <w:p>
-      <w:pPr>
-        <w:pStyle w:val="Body"/>
-        <w:spacing w:line="360" w:lineRule="auto"/>
-        <w:rPr>
-          <w:rFonts w:ascii="Times New Roman" w:eastAsia="Times New Roman" w:hAnsi="Times New Roman" w:cs="Times New Roman"/>
-          <w:sz w:val="24"/>
-          <w:szCs w:val="24"/>
-          <w:lang w:val="en-US"/>
-        </w:rPr>
-      </w:pPr>
-      <w:r>
-        <w:rPr>
-          <w:rFonts w:ascii="Times New Roman" w:eastAsia="Times New Roman" w:hAnsi="Times New Roman" w:cs="Times New Roman"/>
-          <w:sz w:val="24"/>
-          <w:szCs w:val="24"/>
-          <w:lang w:val="en-US"/>
-        </w:rPr>
-        <w:tab/>
-      </w:r>
-      <w:r>
-        <w:rPr>
-          <w:rFonts w:ascii="Times New Roman" w:eastAsia="Times New Roman" w:hAnsi="Times New Roman" w:cs="Times New Roman"/>
-          <w:sz w:val="24"/>
-          <w:szCs w:val="24"/>
-          <w:lang w:val="en-US"/>
-        </w:rPr>
-        <w:t>Apple uses administrative, technical and physical safeguards to protect personal information.</w:t>
-      </w:r>
-      <w:r>
-        <w:rPr>
-          <w:rFonts w:ascii="Times New Roman" w:eastAsia="Times New Roman" w:hAnsi="Times New Roman" w:cs="Times New Roman"/>
-          <w:sz w:val="24"/>
-          <w:szCs w:val="24"/>
-          <w:lang w:val="en-US"/>
-        </w:rPr>
-        <w:t xml:space="preserve"> [6][7]</w:t>
-      </w:r>
-    </w:p>
-    <w:p>
-      <w:pPr>
-        <w:pStyle w:val="Body"/>
-        <w:spacing w:line="360" w:lineRule="auto"/>
+      </w:pPr>
+      <w:r>
         <w:rPr>
           <w:rFonts w:ascii="Times New Roman" w:hAnsi="Times New Roman"/>
           <w:b/>
@@ -1176,60 +1044,87 @@
           <w:szCs w:val="24"/>
           <w:lang w:val="en-US"/>
         </w:rPr>
-      </w:pPr>
-      <w:r>
-        <w:rPr>
-          <w:rFonts w:ascii="Times New Roman" w:hAnsi="Times New Roman"/>
+        <w:t>Data Usage</w:t>
+      </w:r>
+      <w:r>
+        <w:rPr>
+          <w:rFonts w:ascii="Times New Roman" w:eastAsia="Times New Roman" w:hAnsi="Times New Roman" w:cs="Times New Roman"/>
+          <w:sz w:val="24"/>
+          <w:szCs w:val="24"/>
+          <w:lang w:val="en-US"/>
+        </w:rPr>
+        <w:br/>
+      </w:r>
+      <w:r>
+        <w:rPr>
+          <w:rFonts w:ascii="Times New Roman" w:eastAsia="Times New Roman" w:hAnsi="Times New Roman" w:cs="Times New Roman"/>
+          <w:sz w:val="24"/>
+          <w:szCs w:val="24"/>
+          <w:lang w:val="en-US"/>
+        </w:rPr>
+        <w:tab/>
+      </w:r>
+      <w:r>
+        <w:rPr>
+          <w:rFonts w:ascii="Times New Roman" w:eastAsia="Times New Roman" w:hAnsi="Times New Roman" w:cs="Times New Roman"/>
+          <w:sz w:val="24"/>
+          <w:szCs w:val="24"/>
+          <w:lang w:val="en-US"/>
+        </w:rPr>
+        <w:t>Similar can be said about health tracking apps [5] it not only collects info you’ve entered but also your medical history information, sensor information such as heart rate, technical data that “does not permit direct association with any specific individual” according to the policy. The info is used to support the studies, develop health related products or reports with anonymized data. Alternately if data is used for other studies the end user will be asked for permission.</w:t>
+      </w:r>
+    </w:p>
+    <w:p>
+      <w:pPr>
+        <w:pStyle w:val="Body"/>
+        <w:spacing w:line="360" w:lineRule="auto"/>
+        <w:rPr>
+          <w:rFonts w:ascii="Times New Roman" w:eastAsia="Times New Roman" w:hAnsi="Times New Roman" w:cs="Times New Roman"/>
           <w:b/>
           <w:bCs/>
           <w:sz w:val="24"/>
           <w:szCs w:val="24"/>
           <w:lang w:val="en-US"/>
         </w:rPr>
-        <w:t>Data Usage</w:t>
-      </w:r>
-      <w:r>
-        <w:rPr>
-          <w:rFonts w:ascii="Times New Roman" w:eastAsia="Times New Roman" w:hAnsi="Times New Roman" w:cs="Times New Roman"/>
-          <w:sz w:val="24"/>
-          <w:szCs w:val="24"/>
-          <w:lang w:val="en-US"/>
-        </w:rPr>
-        <w:br/>
-      </w:r>
-      <w:r>
-        <w:rPr>
-          <w:rFonts w:ascii="Times New Roman" w:eastAsia="Times New Roman" w:hAnsi="Times New Roman" w:cs="Times New Roman"/>
-          <w:sz w:val="24"/>
-          <w:szCs w:val="24"/>
-          <w:lang w:val="en-US"/>
-        </w:rPr>
-        <w:tab/>
-      </w:r>
-      <w:r>
-        <w:rPr>
-          <w:rFonts w:ascii="Times New Roman" w:eastAsia="Times New Roman" w:hAnsi="Times New Roman" w:cs="Times New Roman"/>
-          <w:sz w:val="24"/>
-          <w:szCs w:val="24"/>
-          <w:lang w:val="en-US"/>
-        </w:rPr>
-        <w:t>Similar can be said about health tracking apps [5] it not only collects info you’ve entered but also your medical history information, sensor information such as heart rate, technical data that “does not permit direct association with any specific individual” according to the policy. The info is used to support the studies, develop health related products or reports with anonymized data. Alternately if data is used for other studies the end user will be asked for permission.</w:t>
-      </w:r>
-    </w:p>
-    <w:p>
-      <w:pPr>
-        <w:pStyle w:val="Body"/>
-        <w:spacing w:line="360" w:lineRule="auto"/>
-        <w:rPr>
-          <w:rFonts w:ascii="Times New Roman" w:eastAsia="Times New Roman" w:hAnsi="Times New Roman" w:cs="Times New Roman"/>
+      </w:pPr>
+      <w:r>
+        <w:rPr>
+          <w:rFonts w:ascii="Times New Roman" w:hAnsi="Times New Roman"/>
           <w:b/>
           <w:bCs/>
           <w:sz w:val="24"/>
           <w:szCs w:val="24"/>
           <w:lang w:val="en-US"/>
         </w:rPr>
-      </w:pPr>
-      <w:r>
+        <w:t>Data Archival</w:t>
+      </w:r>
+    </w:p>
+    <w:p>
+      <w:pPr>
+        <w:pStyle w:val="Body"/>
+        <w:spacing w:line="360" w:lineRule="auto"/>
+        <w:rPr>
+          <w:rFonts w:ascii="Times New Roman" w:eastAsia="Times New Roman" w:hAnsi="Times New Roman" w:cs="Times New Roman"/>
+          <w:sz w:val="24"/>
+          <w:szCs w:val="24"/>
+          <w:lang w:val="en-US"/>
+        </w:rPr>
+      </w:pPr>
+      <w:r>
+        <w:rPr>
+          <w:rFonts w:ascii="Times New Roman" w:eastAsia="Times New Roman" w:hAnsi="Times New Roman" w:cs="Times New Roman"/>
+          <w:sz w:val="24"/>
+          <w:szCs w:val="24"/>
+          <w:lang w:val="en-US"/>
+        </w:rPr>
+        <w:tab/>
+        <w:t>Sent out an email to apple asking about this process.</w:t>
+      </w:r>
+    </w:p>
+    <w:p>
+      <w:pPr>
+        <w:pStyle w:val="Body"/>
+        <w:spacing w:line="360" w:lineRule="auto"/>
         <w:rPr>
           <w:rFonts w:ascii="Times New Roman" w:hAnsi="Times New Roman"/>
           <w:b/>
@@ -1238,43 +1133,8 @@
           <w:szCs w:val="24"/>
           <w:lang w:val="en-US"/>
         </w:rPr>
-        <w:t>Data Archival</w:t>
-      </w:r>
-    </w:p>
-    <w:p>
-      <w:pPr>
-        <w:pStyle w:val="Body"/>
-        <w:spacing w:line="360" w:lineRule="auto"/>
-        <w:rPr>
-          <w:rFonts w:ascii="Times New Roman" w:eastAsia="Times New Roman" w:hAnsi="Times New Roman" w:cs="Times New Roman"/>
-          <w:sz w:val="24"/>
-          <w:szCs w:val="24"/>
-          <w:lang w:val="en-US"/>
-        </w:rPr>
-      </w:pPr>
-      <w:r>
-        <w:rPr>
-          <w:rFonts w:ascii="Times New Roman" w:eastAsia="Times New Roman" w:hAnsi="Times New Roman" w:cs="Times New Roman"/>
-          <w:sz w:val="24"/>
-          <w:szCs w:val="24"/>
-          <w:lang w:val="en-US"/>
-        </w:rPr>
-        <w:tab/>
-      </w:r>
-      <w:r>
-        <w:rPr>
-          <w:rFonts w:ascii="Times New Roman" w:eastAsia="Times New Roman" w:hAnsi="Times New Roman" w:cs="Times New Roman"/>
-          <w:sz w:val="24"/>
-          <w:szCs w:val="24"/>
-          <w:lang w:val="en-US"/>
-        </w:rPr>
-        <w:t>Sent out an email to apple asking about this process.</w:t>
-      </w:r>
-    </w:p>
-    <w:p>
-      <w:pPr>
-        <w:pStyle w:val="Body"/>
-        <w:spacing w:line="360" w:lineRule="auto"/>
+      </w:pPr>
+      <w:r>
         <w:rPr>
           <w:rFonts w:ascii="Times New Roman" w:hAnsi="Times New Roman"/>
           <w:b/>
@@ -1283,16 +1143,6 @@
           <w:szCs w:val="24"/>
           <w:lang w:val="en-US"/>
         </w:rPr>
-      </w:pPr>
-      <w:r>
-        <w:rPr>
-          <w:rFonts w:ascii="Times New Roman" w:hAnsi="Times New Roman"/>
-          <w:b/>
-          <w:bCs/>
-          <w:sz w:val="24"/>
-          <w:szCs w:val="24"/>
-          <w:lang w:val="en-US"/>
-        </w:rPr>
         <w:t xml:space="preserve">Data Disposal </w:t>
       </w:r>
     </w:p>
@@ -1315,14 +1165,6 @@
           <w:lang w:val="en-US"/>
         </w:rPr>
         <w:tab/>
-      </w:r>
-      <w:r>
-        <w:rPr>
-          <w:rFonts w:ascii="Times New Roman" w:eastAsia="Times New Roman" w:hAnsi="Times New Roman" w:cs="Times New Roman"/>
-          <w:sz w:val="24"/>
-          <w:szCs w:val="24"/>
-          <w:lang w:val="en-US"/>
-        </w:rPr>
         <w:t>Apple retains personal data only for as long as needed to fulfil the purpose it was collected for</w:t>
       </w:r>
       <w:r>
@@ -1560,13 +1402,7 @@
           <w:rFonts w:ascii="Times New Roman" w:hAnsi="Times New Roman"/>
         </w:rPr>
         <w:lastRenderedPageBreak/>
-        <w:t>Is the processing necessary and proportionate?</w:t>
-      </w:r>
-      <w:r>
-        <w:rPr>
-          <w:rFonts w:ascii="Times New Roman" w:hAnsi="Times New Roman"/>
-        </w:rPr>
-        <w:t xml:space="preserve"> </w:t>
+        <w:t xml:space="preserve">Is the processing necessary and proportionate? </w:t>
       </w:r>
       <w:r>
         <w:rPr>
@@ -1708,21 +1544,20 @@
     </w:p>
     <w:sdt>
       <w:sdtPr>
+        <w:rPr>
+          <w:rFonts w:ascii="Times New Roman" w:eastAsia="Arial Unicode MS" w:hAnsi="Times New Roman" w:cs="Times New Roman"/>
+          <w:color w:val="auto"/>
+          <w:sz w:val="24"/>
+          <w:szCs w:val="24"/>
+          <w:bdr w:val="nil"/>
+        </w:rPr>
         <w:id w:val="-2020152987"/>
         <w:docPartObj>
           <w:docPartGallery w:val="Bibliographies"/>
           <w:docPartUnique/>
         </w:docPartObj>
       </w:sdtPr>
-      <w:sdtEndPr>
-        <w:rPr>
-          <w:rFonts w:ascii="Times New Roman" w:eastAsia="Arial Unicode MS" w:hAnsi="Times New Roman" w:cs="Times New Roman"/>
-          <w:color w:val="auto"/>
-          <w:sz w:val="24"/>
-          <w:szCs w:val="24"/>
-          <w:bdr w:val="nil"/>
-        </w:rPr>
-      </w:sdtEndPr>
+      <w:sdtEndPr/>
       <w:sdtContent>
         <w:p>
           <w:pPr>
@@ -1737,6 +1572,7 @@
             <w:id w:val="-573587230"/>
             <w:bibliography/>
           </w:sdtPr>
+          <w:sdtEndPr/>
           <w:sdtContent>
             <w:p>
               <w:pPr>

</xml_diff>